<commit_message>
update manuscript -> plots
</commit_message>
<xml_diff>
--- a/paper_1/paper_1_supplement.docx
+++ b/paper_1/paper_1_supplement.docx
@@ -224,7 +224,7 @@
         <w:pStyle w:val="FirstParagraph"/>
       </w:pPr>
       <w:r>
-        <w:t xml:space="preserve">The first study is a laboratory study that uses a quasi-experimental cross-sectional study design to investigate whether the experience of teachers has an influence on the perception of and response to disruptions. The disturbances are experimentally varied using a previously written script. Thus, the aim is to find out whether differences in the allocation of attention between expertise groups can be detected in this controlled context.</w:t>
+        <w:t xml:space="preserve">The aim of the pilot study was to investigate whether there are differences in how expert and novice teachers manage scripted classroom disruptions. The disruptions were experimentally varied using a previously written script. Thus, our aim was to find out whether differences in the allocation of attention between expertise groups can be detected in this controlled context.</w:t>
       </w:r>
     </w:p>
     <w:p>
@@ -232,7 +232,7 @@
         <w:pStyle w:val="BodyText"/>
       </w:pPr>
       <w:r>
-        <w:t xml:space="preserve">In order to answer this question, the hypothesis was formulated that teachers with more professional experience not only notice more disturbances but also notice them faster. In the hypothesis, therefore, it is necessary to check what has already been shown in the research literature: In complex teaching situations, experts have a more structured and elaborate professional knowledge than novices in order to perceive and interpret relevant events and to act appropriately</w:t>
+        <w:t xml:space="preserve">In order to answer this question, the hypothesis was formulated that teachers with more professional experience not only notice more disruptions but also notice them faster. In the hypothesis, therefore, it is necessary to check what has already been shown in the research literature: In complex teaching situations, experts have a more structured and elaborate professional knowledge than novices in order to perceive and interpret relevant events and to act appropriately</w:t>
       </w:r>
       <w:r>
         <w:t xml:space="preserve"> </w:t>
@@ -246,7 +246,7 @@
     </w:p>
     <w:bookmarkEnd w:id="20"/>
     <w:bookmarkEnd w:id="21"/>
-    <w:bookmarkStart w:id="31" w:name="methods"/>
+    <w:bookmarkStart w:id="40" w:name="methods"/>
     <w:p>
       <w:pPr>
         <w:pStyle w:val="Heading1"/>
@@ -298,7 +298,7 @@
         <w:pStyle w:val="FirstParagraph"/>
       </w:pPr>
       <w:r>
-        <w:t xml:space="preserve">For the sample recruitment of the subjects (N = 48, experts n = 24, novices n = 24), schools in the city of Leipzig in Saxony were contacted. The institutions as well as the subjects were informed in detail about the aim and intention of the dissertation project in advance. Participation in the study was voluntary and only took place after written consent has been given.</w:t>
+        <w:t xml:space="preserve">For the sample recruitment of the subjects (N = 48, experts n = 24, novices n = 24), schools in the city of Leipzig in Saxony were contacted. The institutions as well as the subjects were informed in detail about the aim and intention of the study in advance. Participation in the study was voluntary and only took place after written consent has been given.</w:t>
       </w:r>
     </w:p>
     <w:p>
@@ -818,7 +818,7 @@
         <w:pStyle w:val="FirstParagraph"/>
       </w:pPr>
       <w:r>
-        <w:t xml:space="preserve">(ref:data_collection-caption) Illustration of comic material that made the second author of this paper chuckle a bit. For advice on how to insert images, please see the code chunk.</w:t>
+        <w:t xml:space="preserve">(ref:data_collection-caption) Example for the set up during a mini-lesson</w:t>
       </w:r>
     </w:p>
     <w:p>
@@ -881,7 +881,7 @@
         <w:pStyle w:val="BodyText"/>
       </w:pPr>
       <w:r>
-        <w:t xml:space="preserve">For this study, lesson units of n = 24 experts and n = 24 novices were recorded by the mobile laboratory of the Department of Empirical School and Classroom Research at the University of Leipzig. The two extreme groups were each divided into groups of four, with one group being invited on each of six different dates. All participants were asked to hold a 15-minute lesson. The duration of each appointment was approximately 2h30min: per extreme group 4 x 15min briefing, 15min lesson units, 10min technical preparation and follow-up and 5min buffer/break.</w:t>
+        <w:t xml:space="preserve">For this study, scripted mini-lessons with n = 2 experts and n = 6 novices were recorded in the mobile Lab of the Empirical School and Classroom Research at the University of Leipzig. The subjects were divided into groups of four, so the study was conducted on two different sessions. All participants were asked to hold a 10-minute lesson. The duration of each appointment was approximately 2h: per group 10min briefing, 4 x 10min mini-lessons, 10min technical preparation and follow-up and 4x 10min transition points between the lessons and answering the questionnaire.</w:t>
       </w:r>
     </w:p>
     <w:p>
@@ -889,7 +889,7 @@
         <w:pStyle w:val="BodyText"/>
       </w:pPr>
       <w:r>
-        <w:t xml:space="preserve">One person from the group of 4 acted as a teacher, the other three subjects acted as the class. The subjects, who represented the class, were given behavioral instructions in a pre-written script to simulate typical events and disturbances in the classroom (e.g. putting their heads on the table, chatting, looking at their mobile phones, etc.).</w:t>
+        <w:t xml:space="preserve">One person from the group of 4 acted as a teacher, the other three subjects acted as the class. The subjects, who represented the class, were given behavioral instructions in a pre-written script to simulate typical events and disruptions in the classroom (e.g. putting their heads on the table, chatting, looking at their mobile phones, etc.).</w:t>
       </w:r>
     </w:p>
     <w:p>
@@ -897,7 +897,7 @@
         <w:pStyle w:val="BodyText"/>
       </w:pPr>
       <w:r>
-        <w:t xml:space="preserve">The lesson disturbances were displayed as instructions during the lesson for all</w:t>
+        <w:t xml:space="preserve">The lesson disruptions were displayed as instructions during the lesson for all</w:t>
       </w:r>
       <w:r>
         <w:t xml:space="preserve"> </w:t>
@@ -923,7 +923,7 @@
         <w:pStyle w:val="BodyText"/>
       </w:pPr>
       <w:r>
-        <w:t xml:space="preserve">By using mobile eye-trackers, the gaze and behavior of the experts and novices was recorded during the lesson. In addition, what the participating teachers said was recorded with a portable microphone. Other sounds and voices were recorded with an audio recorder installed in the middle of the laboratory. Movements, facial expressions and gestures of the subjects were recorded by four cameras from different angles. One camera was installed to film the class from the side. Two more cameras were installed on the blackboard and at the end of the laboratory to film the teacher and class from the front and back. In addition, it the fourth camera was installed in such a way that only facial expressions and gestures of the teacher were recorded, which enables a semi-automated analysis of the movement sequences.</w:t>
+        <w:t xml:space="preserve">By using mobile eye-trackers, the gaze and behavior of the experts and novices was recorded during the lesson. In addition, the speech and sounds and voices were recorded with an audio recorder installed in the middle of the Lab. Movements, facial expressions and gestures of the subjects were recorded by four cameras from different angles. One camera was installed to film the class from the side. Two more cameras were installed on the blackboard and at the end of the Lab to film the teacher and class from the front and back. Furthermore, the fourth camera was installed in such a way that only facial expressions and gestures of the teacher were recorded, which enables a semi-automated analysis of the movement sequences.</w:t>
       </w:r>
     </w:p>
     <w:p>
@@ -949,7 +949,7 @@
       </w:r>
     </w:p>
     <w:bookmarkEnd w:id="25"/>
-    <w:bookmarkStart w:id="29" w:name="measures"/>
+    <w:bookmarkStart w:id="38" w:name="measures"/>
     <w:p>
       <w:pPr>
         <w:pStyle w:val="Heading2"/>
@@ -967,7 +967,7 @@
         <w:t xml:space="preserve">Measures</w:t>
       </w:r>
     </w:p>
-    <w:bookmarkStart w:id="27" w:name="questionnaire-data"/>
+    <w:bookmarkStart w:id="36" w:name="questionnaire-data"/>
     <w:p>
       <w:pPr>
         <w:pStyle w:val="Heading3"/>
@@ -1001,7 +1001,69 @@
         <w:pStyle w:val="BodyText"/>
       </w:pPr>
       <w:r>
-        <w:t xml:space="preserve">The questionnaire contains the following scales:</w:t>
+        <w:t xml:space="preserve">The evaluation after each mini-lesson was conducted using paper questionnaires. Time needed to complete the questionnaire was about 5 minutes.</w:t>
+      </w:r>
+      <w:r>
+        <w:t xml:space="preserve"> </w:t>
+      </w:r>
+      <w:r>
+        <w:t xml:space="preserve">The scales on the quality of teaching are a validated questionnaire (</w:t>
+      </w:r>
+      <w:r>
+        <w:t xml:space="preserve">Helmke et al. (2014)</w:t>
+      </w:r>
+      <w:r>
+        <w:t xml:space="preserve">). Whereas the scales on the teacher’s presence behaviour were derived from the research literature (</w:t>
+      </w:r>
+      <w:r>
+        <w:t xml:space="preserve">Brophy (1986)</w:t>
+      </w:r>
+      <w:r>
+        <w:t xml:space="preserve">;</w:t>
+      </w:r>
+      <w:r>
+        <w:t xml:space="preserve"> </w:t>
+      </w:r>
+      <w:r>
+        <w:t xml:space="preserve">Kiel et al. (2013)</w:t>
+      </w:r>
+      <w:r>
+        <w:t xml:space="preserve">;</w:t>
+      </w:r>
+      <w:r>
+        <w:t xml:space="preserve"> </w:t>
+      </w:r>
+      <w:r>
+        <w:t xml:space="preserve">Kounin (2006)</w:t>
+      </w:r>
+      <w:r>
+        <w:t xml:space="preserve">;</w:t>
+      </w:r>
+      <w:r>
+        <w:t xml:space="preserve"> </w:t>
+      </w:r>
+      <w:r>
+        <w:t xml:space="preserve">Marzano (2007)</w:t>
+      </w:r>
+      <w:r>
+        <w:t xml:space="preserve">;</w:t>
+      </w:r>
+      <w:r>
+        <w:t xml:space="preserve"> </w:t>
+      </w:r>
+      <w:r>
+        <w:t xml:space="preserve">Nolting (2012)</w:t>
+      </w:r>
+      <w:r>
+        <w:t xml:space="preserve">) and were used in the pilot for the first time.</w:t>
+      </w:r>
+    </w:p>
+    <w:p>
+      <w:pPr>
+        <w:pStyle w:val="BodyText"/>
+      </w:pPr>
+      <w:r>
+        <w:t xml:space="preserve">The following scales were assessed:</w:t>
       </w:r>
     </w:p>
     <w:p>
@@ -1013,7 +1075,7 @@
         <w:pStyle w:val="Compact"/>
       </w:pPr>
       <w:r>
-        <w:t xml:space="preserve">classroom management</w:t>
+        <w:t xml:space="preserve">Classroom management</w:t>
       </w:r>
     </w:p>
     <w:p>
@@ -1025,7 +1087,7 @@
         <w:pStyle w:val="Compact"/>
       </w:pPr>
       <w:r>
-        <w:t xml:space="preserve">positive climate and motivation</w:t>
+        <w:t xml:space="preserve">Positive climate and motivation</w:t>
       </w:r>
     </w:p>
     <w:p>
@@ -1037,7 +1099,7 @@
         <w:pStyle w:val="Compact"/>
       </w:pPr>
       <w:r>
-        <w:t xml:space="preserve">clarity and structuredness</w:t>
+        <w:t xml:space="preserve">Clarity and structuredness</w:t>
       </w:r>
     </w:p>
     <w:p>
@@ -1049,7 +1111,7 @@
         <w:pStyle w:val="Compact"/>
       </w:pPr>
       <w:r>
-        <w:t xml:space="preserve">activation and support</w:t>
+        <w:t xml:space="preserve">Activation and support</w:t>
       </w:r>
     </w:p>
     <w:p>
@@ -1061,7 +1123,7 @@
         <w:pStyle w:val="Compact"/>
       </w:pPr>
       <w:r>
-        <w:t xml:space="preserve">presence: posture and gaze</w:t>
+        <w:t xml:space="preserve">Presence: posture and gaze</w:t>
       </w:r>
     </w:p>
     <w:p>
@@ -1073,7 +1135,7 @@
         <w:pStyle w:val="Compact"/>
       </w:pPr>
       <w:r>
-        <w:t xml:space="preserve">presence: voice</w:t>
+        <w:t xml:space="preserve">Presence: voice</w:t>
       </w:r>
     </w:p>
     <w:p>
@@ -1085,7 +1147,7 @@
         <w:pStyle w:val="Compact"/>
       </w:pPr>
       <w:r>
-        <w:t xml:space="preserve">presence: verbal and non-verbal intervention</w:t>
+        <w:t xml:space="preserve">Presence: verbal and non-verbal intervention</w:t>
       </w:r>
     </w:p>
     <w:p>
@@ -1097,7 +1159,7 @@
         <w:pStyle w:val="Compact"/>
       </w:pPr>
       <w:r>
-        <w:t xml:space="preserve">natural behaviour</w:t>
+        <w:t xml:space="preserve">Natural behaviour</w:t>
       </w:r>
     </w:p>
     <w:p>
@@ -2234,32 +2296,33 @@
         <w:pStyle w:val="BodyText"/>
       </w:pPr>
       <w:r>
-        <w:t xml:space="preserve">In addition, we plotted all scales for experts and novices. Graph provides boxplots and individual data for both groups.</w:t>
-      </w:r>
-    </w:p>
-    <w:p>
-      <w:pPr>
-        <w:pStyle w:val="BodyText"/>
-      </w:pPr>
-      <w:r>
-        <w:t xml:space="preserve">(ref:boxplot_all_scales-caption) Boxplot with individual points for all scales</w:t>
-      </w:r>
-    </w:p>
-    <w:p>
-      <w:pPr>
-        <w:pStyle w:val="CaptionedFigure"/>
-      </w:pPr>
+        <w:t xml:space="preserve">The individual items of a scale were further represented in graphs.</w:t>
+      </w:r>
+    </w:p>
+    <w:p>
+      <w:pPr>
+        <w:numPr>
+          <w:ilvl w:val="0"/>
+          <w:numId w:val="1002"/>
+        </w:numPr>
+      </w:pPr>
+      <w:r>
+        <w:t xml:space="preserve">Classroom management</w:t>
+      </w:r>
+      <w:r>
+        <w:t xml:space="preserve"> </w:t>
+      </w:r>
       <w:r>
         <w:drawing>
           <wp:inline>
-            <wp:extent cx="5334000" cy="3291840"/>
+            <wp:extent cx="5334000" cy="5334000"/>
             <wp:effectExtent b="0" l="0" r="0" t="0"/>
-            <wp:docPr descr="(#fig:boxplot_all_scales)(ref:boxplot_all_scales-caption)" title="" id="1" name="Picture"/>
+            <wp:docPr descr="" title="" id="1" name="Picture"/>
             <a:graphic>
               <a:graphicData uri="http://schemas.openxmlformats.org/drawingml/2006/picture">
                 <pic:pic>
                   <pic:nvPicPr>
-                    <pic:cNvPr descr="./pictures/boxplot_all_scales.png" id="0" name="Picture"/>
+                    <pic:cNvPr descr="paper_1_supplement_files/figure-docx/classroom%20management%20line%20plots-1.png" id="0" name="Picture"/>
                     <pic:cNvPicPr>
                       <a:picLocks noChangeArrowheads="1" noChangeAspect="1"/>
                     </pic:cNvPicPr>
@@ -2273,7 +2336,7 @@
                   <pic:spPr bwMode="auto">
                     <a:xfrm>
                       <a:off x="0" y="0"/>
-                      <a:ext cx="5334000" cy="3291840"/>
+                      <a:ext cx="5334000" cy="5334000"/>
                     </a:xfrm>
                     <a:prstGeom prst="rect">
                       <a:avLst/>
@@ -2294,14 +2357,506 @@
     </w:p>
     <w:p>
       <w:pPr>
-        <w:pStyle w:val="ImageCaption"/>
-      </w:pPr>
-      <w:r>
-        <w:t xml:space="preserve">(#fig:boxplot_all_scales)(ref:boxplot_all_scales-caption)</w:t>
-      </w:r>
-    </w:p>
-    <w:bookmarkEnd w:id="27"/>
-    <w:bookmarkStart w:id="28" w:name="eye-tracking-equipment"/>
+        <w:numPr>
+          <w:ilvl w:val="0"/>
+          <w:numId w:val="1002"/>
+        </w:numPr>
+      </w:pPr>
+      <w:r>
+        <w:t xml:space="preserve">Positive climate and motivation</w:t>
+      </w:r>
+      <w:r>
+        <w:t xml:space="preserve"> </w:t>
+      </w:r>
+      <w:r>
+        <w:drawing>
+          <wp:inline>
+            <wp:extent cx="5334000" cy="5334000"/>
+            <wp:effectExtent b="0" l="0" r="0" t="0"/>
+            <wp:docPr descr="" title="" id="1" name="Picture"/>
+            <a:graphic>
+              <a:graphicData uri="http://schemas.openxmlformats.org/drawingml/2006/picture">
+                <pic:pic>
+                  <pic:nvPicPr>
+                    <pic:cNvPr descr="paper_1_supplement_files/figure-docx/Positive%20climate%20and%20motivation%20line%20plots-1.png" id="0" name="Picture"/>
+                    <pic:cNvPicPr>
+                      <a:picLocks noChangeArrowheads="1" noChangeAspect="1"/>
+                    </pic:cNvPicPr>
+                  </pic:nvPicPr>
+                  <pic:blipFill>
+                    <a:blip r:embed="rId27"/>
+                    <a:stretch>
+                      <a:fillRect/>
+                    </a:stretch>
+                  </pic:blipFill>
+                  <pic:spPr bwMode="auto">
+                    <a:xfrm>
+                      <a:off x="0" y="0"/>
+                      <a:ext cx="5334000" cy="5334000"/>
+                    </a:xfrm>
+                    <a:prstGeom prst="rect">
+                      <a:avLst/>
+                    </a:prstGeom>
+                    <a:noFill/>
+                    <a:ln w="9525">
+                      <a:noFill/>
+                      <a:headEnd/>
+                      <a:tailEnd/>
+                    </a:ln>
+                  </pic:spPr>
+                </pic:pic>
+              </a:graphicData>
+            </a:graphic>
+          </wp:inline>
+        </w:drawing>
+      </w:r>
+    </w:p>
+    <w:p>
+      <w:pPr>
+        <w:numPr>
+          <w:ilvl w:val="0"/>
+          <w:numId w:val="1002"/>
+        </w:numPr>
+      </w:pPr>
+      <w:r>
+        <w:t xml:space="preserve">Clarity and structuredness</w:t>
+      </w:r>
+      <w:r>
+        <w:t xml:space="preserve"> </w:t>
+      </w:r>
+      <w:r>
+        <w:drawing>
+          <wp:inline>
+            <wp:extent cx="5334000" cy="5334000"/>
+            <wp:effectExtent b="0" l="0" r="0" t="0"/>
+            <wp:docPr descr="" title="" id="1" name="Picture"/>
+            <a:graphic>
+              <a:graphicData uri="http://schemas.openxmlformats.org/drawingml/2006/picture">
+                <pic:pic>
+                  <pic:nvPicPr>
+                    <pic:cNvPr descr="paper_1_supplement_files/figure-docx/Clarity%20and%20structuredness%20line%20plots-1.png" id="0" name="Picture"/>
+                    <pic:cNvPicPr>
+                      <a:picLocks noChangeArrowheads="1" noChangeAspect="1"/>
+                    </pic:cNvPicPr>
+                  </pic:nvPicPr>
+                  <pic:blipFill>
+                    <a:blip r:embed="rId28"/>
+                    <a:stretch>
+                      <a:fillRect/>
+                    </a:stretch>
+                  </pic:blipFill>
+                  <pic:spPr bwMode="auto">
+                    <a:xfrm>
+                      <a:off x="0" y="0"/>
+                      <a:ext cx="5334000" cy="5334000"/>
+                    </a:xfrm>
+                    <a:prstGeom prst="rect">
+                      <a:avLst/>
+                    </a:prstGeom>
+                    <a:noFill/>
+                    <a:ln w="9525">
+                      <a:noFill/>
+                      <a:headEnd/>
+                      <a:tailEnd/>
+                    </a:ln>
+                  </pic:spPr>
+                </pic:pic>
+              </a:graphicData>
+            </a:graphic>
+          </wp:inline>
+        </w:drawing>
+      </w:r>
+    </w:p>
+    <w:p>
+      <w:pPr>
+        <w:numPr>
+          <w:ilvl w:val="0"/>
+          <w:numId w:val="1002"/>
+        </w:numPr>
+      </w:pPr>
+      <w:r>
+        <w:t xml:space="preserve">Activation and support</w:t>
+      </w:r>
+      <w:r>
+        <w:t xml:space="preserve"> </w:t>
+      </w:r>
+      <w:r>
+        <w:drawing>
+          <wp:inline>
+            <wp:extent cx="5334000" cy="5334000"/>
+            <wp:effectExtent b="0" l="0" r="0" t="0"/>
+            <wp:docPr descr="" title="" id="1" name="Picture"/>
+            <a:graphic>
+              <a:graphicData uri="http://schemas.openxmlformats.org/drawingml/2006/picture">
+                <pic:pic>
+                  <pic:nvPicPr>
+                    <pic:cNvPr descr="paper_1_supplement_files/figure-docx/Activation%20and%20support%20line%20plots-1.png" id="0" name="Picture"/>
+                    <pic:cNvPicPr>
+                      <a:picLocks noChangeArrowheads="1" noChangeAspect="1"/>
+                    </pic:cNvPicPr>
+                  </pic:nvPicPr>
+                  <pic:blipFill>
+                    <a:blip r:embed="rId29"/>
+                    <a:stretch>
+                      <a:fillRect/>
+                    </a:stretch>
+                  </pic:blipFill>
+                  <pic:spPr bwMode="auto">
+                    <a:xfrm>
+                      <a:off x="0" y="0"/>
+                      <a:ext cx="5334000" cy="5334000"/>
+                    </a:xfrm>
+                    <a:prstGeom prst="rect">
+                      <a:avLst/>
+                    </a:prstGeom>
+                    <a:noFill/>
+                    <a:ln w="9525">
+                      <a:noFill/>
+                      <a:headEnd/>
+                      <a:tailEnd/>
+                    </a:ln>
+                  </pic:spPr>
+                </pic:pic>
+              </a:graphicData>
+            </a:graphic>
+          </wp:inline>
+        </w:drawing>
+      </w:r>
+    </w:p>
+    <w:p>
+      <w:pPr>
+        <w:numPr>
+          <w:ilvl w:val="0"/>
+          <w:numId w:val="1002"/>
+        </w:numPr>
+      </w:pPr>
+      <w:r>
+        <w:t xml:space="preserve">Presence: posture and gaze</w:t>
+      </w:r>
+      <w:r>
+        <w:t xml:space="preserve"> </w:t>
+      </w:r>
+      <w:r>
+        <w:drawing>
+          <wp:inline>
+            <wp:extent cx="5334000" cy="5334000"/>
+            <wp:effectExtent b="0" l="0" r="0" t="0"/>
+            <wp:docPr descr="" title="" id="1" name="Picture"/>
+            <a:graphic>
+              <a:graphicData uri="http://schemas.openxmlformats.org/drawingml/2006/picture">
+                <pic:pic>
+                  <pic:nvPicPr>
+                    <pic:cNvPr descr="paper_1_supplement_files/figure-docx/Presence:%20posture%20and%20gaze%20line%20plots-1.png" id="0" name="Picture"/>
+                    <pic:cNvPicPr>
+                      <a:picLocks noChangeArrowheads="1" noChangeAspect="1"/>
+                    </pic:cNvPicPr>
+                  </pic:nvPicPr>
+                  <pic:blipFill>
+                    <a:blip r:embed="rId30"/>
+                    <a:stretch>
+                      <a:fillRect/>
+                    </a:stretch>
+                  </pic:blipFill>
+                  <pic:spPr bwMode="auto">
+                    <a:xfrm>
+                      <a:off x="0" y="0"/>
+                      <a:ext cx="5334000" cy="5334000"/>
+                    </a:xfrm>
+                    <a:prstGeom prst="rect">
+                      <a:avLst/>
+                    </a:prstGeom>
+                    <a:noFill/>
+                    <a:ln w="9525">
+                      <a:noFill/>
+                      <a:headEnd/>
+                      <a:tailEnd/>
+                    </a:ln>
+                  </pic:spPr>
+                </pic:pic>
+              </a:graphicData>
+            </a:graphic>
+          </wp:inline>
+        </w:drawing>
+      </w:r>
+    </w:p>
+    <w:p>
+      <w:pPr>
+        <w:numPr>
+          <w:ilvl w:val="0"/>
+          <w:numId w:val="1002"/>
+        </w:numPr>
+      </w:pPr>
+      <w:r>
+        <w:t xml:space="preserve">Presence: voice</w:t>
+      </w:r>
+      <w:r>
+        <w:t xml:space="preserve"> </w:t>
+      </w:r>
+      <w:r>
+        <w:drawing>
+          <wp:inline>
+            <wp:extent cx="5334000" cy="5334000"/>
+            <wp:effectExtent b="0" l="0" r="0" t="0"/>
+            <wp:docPr descr="" title="" id="1" name="Picture"/>
+            <a:graphic>
+              <a:graphicData uri="http://schemas.openxmlformats.org/drawingml/2006/picture">
+                <pic:pic>
+                  <pic:nvPicPr>
+                    <pic:cNvPr descr="paper_1_supplement_files/figure-docx/Presence:%20voice%20line%20plots-1.png" id="0" name="Picture"/>
+                    <pic:cNvPicPr>
+                      <a:picLocks noChangeArrowheads="1" noChangeAspect="1"/>
+                    </pic:cNvPicPr>
+                  </pic:nvPicPr>
+                  <pic:blipFill>
+                    <a:blip r:embed="rId31"/>
+                    <a:stretch>
+                      <a:fillRect/>
+                    </a:stretch>
+                  </pic:blipFill>
+                  <pic:spPr bwMode="auto">
+                    <a:xfrm>
+                      <a:off x="0" y="0"/>
+                      <a:ext cx="5334000" cy="5334000"/>
+                    </a:xfrm>
+                    <a:prstGeom prst="rect">
+                      <a:avLst/>
+                    </a:prstGeom>
+                    <a:noFill/>
+                    <a:ln w="9525">
+                      <a:noFill/>
+                      <a:headEnd/>
+                      <a:tailEnd/>
+                    </a:ln>
+                  </pic:spPr>
+                </pic:pic>
+              </a:graphicData>
+            </a:graphic>
+          </wp:inline>
+        </w:drawing>
+      </w:r>
+    </w:p>
+    <w:p>
+      <w:pPr>
+        <w:numPr>
+          <w:ilvl w:val="0"/>
+          <w:numId w:val="1002"/>
+        </w:numPr>
+      </w:pPr>
+      <w:r>
+        <w:t xml:space="preserve">Presence: verbal and non-verbal intervention</w:t>
+      </w:r>
+      <w:r>
+        <w:t xml:space="preserve"> </w:t>
+      </w:r>
+      <w:r>
+        <w:drawing>
+          <wp:inline>
+            <wp:extent cx="5334000" cy="5334000"/>
+            <wp:effectExtent b="0" l="0" r="0" t="0"/>
+            <wp:docPr descr="" title="" id="1" name="Picture"/>
+            <a:graphic>
+              <a:graphicData uri="http://schemas.openxmlformats.org/drawingml/2006/picture">
+                <pic:pic>
+                  <pic:nvPicPr>
+                    <pic:cNvPr descr="paper_1_supplement_files/figure-docx/Presence:%20verbal%20and%20non-verbal%20intervention%20line%20plots-1.png" id="0" name="Picture"/>
+                    <pic:cNvPicPr>
+                      <a:picLocks noChangeArrowheads="1" noChangeAspect="1"/>
+                    </pic:cNvPicPr>
+                  </pic:nvPicPr>
+                  <pic:blipFill>
+                    <a:blip r:embed="rId32"/>
+                    <a:stretch>
+                      <a:fillRect/>
+                    </a:stretch>
+                  </pic:blipFill>
+                  <pic:spPr bwMode="auto">
+                    <a:xfrm>
+                      <a:off x="0" y="0"/>
+                      <a:ext cx="5334000" cy="5334000"/>
+                    </a:xfrm>
+                    <a:prstGeom prst="rect">
+                      <a:avLst/>
+                    </a:prstGeom>
+                    <a:noFill/>
+                    <a:ln w="9525">
+                      <a:noFill/>
+                      <a:headEnd/>
+                      <a:tailEnd/>
+                    </a:ln>
+                  </pic:spPr>
+                </pic:pic>
+              </a:graphicData>
+            </a:graphic>
+          </wp:inline>
+        </w:drawing>
+      </w:r>
+    </w:p>
+    <w:p>
+      <w:pPr>
+        <w:numPr>
+          <w:ilvl w:val="0"/>
+          <w:numId w:val="1002"/>
+        </w:numPr>
+      </w:pPr>
+      <w:r>
+        <w:t xml:space="preserve">Natural behaviour</w:t>
+      </w:r>
+      <w:r>
+        <w:t xml:space="preserve"> </w:t>
+      </w:r>
+      <w:r>
+        <w:drawing>
+          <wp:inline>
+            <wp:extent cx="5334000" cy="5334000"/>
+            <wp:effectExtent b="0" l="0" r="0" t="0"/>
+            <wp:docPr descr="" title="" id="1" name="Picture"/>
+            <a:graphic>
+              <a:graphicData uri="http://schemas.openxmlformats.org/drawingml/2006/picture">
+                <pic:pic>
+                  <pic:nvPicPr>
+                    <pic:cNvPr descr="paper_1_supplement_files/figure-docx/Natural%20behaviour%20line%20plots-1.png" id="0" name="Picture"/>
+                    <pic:cNvPicPr>
+                      <a:picLocks noChangeArrowheads="1" noChangeAspect="1"/>
+                    </pic:cNvPicPr>
+                  </pic:nvPicPr>
+                  <pic:blipFill>
+                    <a:blip r:embed="rId33"/>
+                    <a:stretch>
+                      <a:fillRect/>
+                    </a:stretch>
+                  </pic:blipFill>
+                  <pic:spPr bwMode="auto">
+                    <a:xfrm>
+                      <a:off x="0" y="0"/>
+                      <a:ext cx="5334000" cy="5334000"/>
+                    </a:xfrm>
+                    <a:prstGeom prst="rect">
+                      <a:avLst/>
+                    </a:prstGeom>
+                    <a:noFill/>
+                    <a:ln w="9525">
+                      <a:noFill/>
+                      <a:headEnd/>
+                      <a:tailEnd/>
+                    </a:ln>
+                  </pic:spPr>
+                </pic:pic>
+              </a:graphicData>
+            </a:graphic>
+          </wp:inline>
+        </w:drawing>
+      </w:r>
+    </w:p>
+    <w:p>
+      <w:pPr>
+        <w:pStyle w:val="FirstParagraph"/>
+      </w:pPr>
+      <w:r>
+        <w:t xml:space="preserve">In addition, we plotted all scales. Graph provides boxplots and individual data for experts and novices.</w:t>
+      </w:r>
+      <w:r>
+        <w:t xml:space="preserve"> </w:t>
+      </w:r>
+      <w:r>
+        <w:drawing>
+          <wp:inline>
+            <wp:extent cx="5334000" cy="7112000"/>
+            <wp:effectExtent b="0" l="0" r="0" t="0"/>
+            <wp:docPr descr="" title="" id="1" name="Picture"/>
+            <a:graphic>
+              <a:graphicData uri="http://schemas.openxmlformats.org/drawingml/2006/picture">
+                <pic:pic>
+                  <pic:nvPicPr>
+                    <pic:cNvPr descr="paper_1_supplement_files/figure-docx/boxplot%20scales-1.png" id="0" name="Picture"/>
+                    <pic:cNvPicPr>
+                      <a:picLocks noChangeArrowheads="1" noChangeAspect="1"/>
+                    </pic:cNvPicPr>
+                  </pic:nvPicPr>
+                  <pic:blipFill>
+                    <a:blip r:embed="rId34"/>
+                    <a:stretch>
+                      <a:fillRect/>
+                    </a:stretch>
+                  </pic:blipFill>
+                  <pic:spPr bwMode="auto">
+                    <a:xfrm>
+                      <a:off x="0" y="0"/>
+                      <a:ext cx="5334000" cy="7112000"/>
+                    </a:xfrm>
+                    <a:prstGeom prst="rect">
+                      <a:avLst/>
+                    </a:prstGeom>
+                    <a:noFill/>
+                    <a:ln w="9525">
+                      <a:noFill/>
+                      <a:headEnd/>
+                      <a:tailEnd/>
+                    </a:ln>
+                  </pic:spPr>
+                </pic:pic>
+              </a:graphicData>
+            </a:graphic>
+          </wp:inline>
+        </w:drawing>
+      </w:r>
+    </w:p>
+    <w:p>
+      <w:pPr>
+        <w:pStyle w:val="BodyText"/>
+      </w:pPr>
+      <w:r>
+        <w:t xml:space="preserve">Furthermore, the duration of the speaking time during the lesson was estimated in the questionnaire by external and self-assessment. The following graph shows the duration of speaking time for experts and novices evaluated by the observer, the students and the teacher.</w:t>
+      </w:r>
+    </w:p>
+    <w:p>
+      <w:pPr>
+        <w:pStyle w:val="BodyText"/>
+      </w:pPr>
+      <w:r>
+        <w:drawing>
+          <wp:inline>
+            <wp:extent cx="4620126" cy="4620126"/>
+            <wp:effectExtent b="0" l="0" r="0" t="0"/>
+            <wp:docPr descr="" title="" id="1" name="Picture"/>
+            <a:graphic>
+              <a:graphicData uri="http://schemas.openxmlformats.org/drawingml/2006/picture">
+                <pic:pic>
+                  <pic:nvPicPr>
+                    <pic:cNvPr descr="paper_1_supplement_files/figure-docx/duration%20speaking%20time-1.png" id="0" name="Picture"/>
+                    <pic:cNvPicPr>
+                      <a:picLocks noChangeArrowheads="1" noChangeAspect="1"/>
+                    </pic:cNvPicPr>
+                  </pic:nvPicPr>
+                  <pic:blipFill>
+                    <a:blip r:embed="rId35"/>
+                    <a:stretch>
+                      <a:fillRect/>
+                    </a:stretch>
+                  </pic:blipFill>
+                  <pic:spPr bwMode="auto">
+                    <a:xfrm>
+                      <a:off x="0" y="0"/>
+                      <a:ext cx="4620126" cy="4620126"/>
+                    </a:xfrm>
+                    <a:prstGeom prst="rect">
+                      <a:avLst/>
+                    </a:prstGeom>
+                    <a:noFill/>
+                    <a:ln w="9525">
+                      <a:noFill/>
+                      <a:headEnd/>
+                      <a:tailEnd/>
+                    </a:ln>
+                  </pic:spPr>
+                </pic:pic>
+              </a:graphicData>
+            </a:graphic>
+          </wp:inline>
+        </w:drawing>
+      </w:r>
+    </w:p>
+    <w:bookmarkEnd w:id="36"/>
+    <w:bookmarkStart w:id="37" w:name="eye-tracking-equipment"/>
     <w:p>
       <w:pPr>
         <w:pStyle w:val="Heading3"/>
@@ -2332,12 +2887,12 @@
         <w:pStyle w:val="BodyText"/>
       </w:pPr>
       <w:r>
-        <w:t xml:space="preserve">The Tobii Pro Glasses 2 software allows for non-screen based recordings of a participants’ attention while moving in real-world settings. The recordings of the glasses contain both HD-video from the subject’s perspective as well as the respective gaze data mapped onto the video. In order to map multiple recordings to AOIs, it is necessary to import the eye-tracking recordings into the Tobii Pro Analyzer software. Also, it is necessary to create a reference image of the scene in which one wishes to plot the gaze data (i.e. snapshot). Once the snapshot is imported, the gaze recordings of multiple recordings can be mapped to the reference image and analyzed in aggregated form. Tobii Pro does not allow to do AOI based analyses within Pro Lab. Also, the dependency on snapshot reference images makes this approach impractical when working in different settings, i.e. different classrooms with various participants. Finally, mapping gaze to people or any moving objects complicated the analyses further.</w:t>
-      </w:r>
-    </w:p>
-    <w:bookmarkEnd w:id="28"/>
-    <w:bookmarkEnd w:id="29"/>
-    <w:bookmarkStart w:id="30" w:name="data-analysis"/>
+        <w:t xml:space="preserve">The Tobii Pro Glasses 2 software allows for non-screen based recordings of a participants’ attention while moving in real-world settings. The recordings of the glasses contain both HD-video from the subjects’ perspective as well as the respective gaze data mapped onto the video. In order to map multiple recordings to AOIs, it is necessary to import the eye-tracking recordings into the Tobii Pro Analyzer software. Also, it is necessary to create a reference image of the scene in which one wishes to plot the gaze data (i.e. snapshot). Once the snapshot is imported, the gaze recordings of multiple recordings can be mapped to the reference image and analyzed in aggregated form. Tobii Pro does not allow to do AOI based analyses within Pro Lab. Also, the dependency on snapshot reference images makes this approach impractical when working in different settings, i.e. different classrooms with various participants. Finally, mapping gaze to people or any moving objects complicated the analyses further.</w:t>
+      </w:r>
+    </w:p>
+    <w:bookmarkEnd w:id="37"/>
+    <w:bookmarkEnd w:id="38"/>
+    <w:bookmarkStart w:id="39" w:name="data-analysis"/>
     <w:p>
       <w:pPr>
         <w:pStyle w:val="Heading2"/>
@@ -2629,9 +3184,9 @@
         <w:t xml:space="preserve">Lorem ipsum dolor sit amet, consetetur sadipscing elitr, sed diam nonumy eirmod tempor invidunt ut labore et dolore magna aliquyam erat, sed diam voluptua. At vero eos et accusam et justo duo dolores et ea rebum. Stet clita kasd gubergren, no sea takimata sanctus est Lorem ipsum dolor sit amet. Lorem ipsum dolor sit amet, consetetur sadipscing elitr, sed diam nonumy eirmod tempor invidunt ut labore et dolore magna aliquyam erat, sed diam voluptua. At vero eos et accusam et justo duo dolores et ea rebum. Stet clita kasd gubergren, no sea takimata sanctus est Lorem ipsum dolor sit amet.</w:t>
       </w:r>
     </w:p>
-    <w:bookmarkEnd w:id="30"/>
-    <w:bookmarkEnd w:id="31"/>
-    <w:bookmarkStart w:id="33" w:name="results"/>
+    <w:bookmarkEnd w:id="39"/>
+    <w:bookmarkEnd w:id="40"/>
+    <w:bookmarkStart w:id="42" w:name="results"/>
     <w:p>
       <w:pPr>
         <w:pStyle w:val="Heading1"/>
@@ -2649,7 +3204,7 @@
         <w:t xml:space="preserve">Results</w:t>
       </w:r>
     </w:p>
-    <w:bookmarkStart w:id="32" w:name="questionnaire-data-1"/>
+    <w:bookmarkStart w:id="41" w:name="questionnaire-data-1"/>
     <w:p>
       <w:pPr>
         <w:pStyle w:val="Heading3"/>
@@ -2692,9 +3247,9 @@
         <w:t xml:space="preserve">Lorem ipsum dolor sit amet, consetetur sadipscing elitr, sed diam nonumy eirmod tempor invidunt ut labore et dolore magna aliquyam erat, sed diam voluptua. At vero eos et accusam et justo duo dolores et ea rebum. Stet clita kasd gubergren, no sea takimata sanctus est Lorem ipsum dolor sit amet. Lorem ipsum dolor sit amet, consetetur sadipscing elitr, sed diam nonumy eirmod tempor invidunt ut labore et dolore magna aliquyam erat, sed diam voluptua. At vero eos et accusam et justo duo dolores et ea rebum. Stet clita kasd gubergren, no sea takimata sanctus est Lorem ipsum dolor sit amet.</w:t>
       </w:r>
     </w:p>
-    <w:bookmarkEnd w:id="32"/>
-    <w:bookmarkEnd w:id="33"/>
-    <w:bookmarkStart w:id="34" w:name="discussion"/>
+    <w:bookmarkEnd w:id="41"/>
+    <w:bookmarkEnd w:id="42"/>
+    <w:bookmarkStart w:id="43" w:name="discussion"/>
     <w:p>
       <w:pPr>
         <w:pStyle w:val="Heading1"/>
@@ -2725,8 +3280,8 @@
         <w:br w:type="page"/>
       </w:r>
     </w:p>
-    <w:bookmarkEnd w:id="34"/>
-    <w:bookmarkStart w:id="69" w:name="references"/>
+    <w:bookmarkEnd w:id="43"/>
+    <w:bookmarkStart w:id="84" w:name="references"/>
     <w:p>
       <w:pPr>
         <w:pStyle w:val="Heading1"/>
@@ -2744,8 +3299,8 @@
         <w:t xml:space="preserve">References</w:t>
       </w:r>
     </w:p>
-    <w:bookmarkStart w:id="68" w:name="refs"/>
-    <w:bookmarkStart w:id="36" w:name="ref-R-papaja"/>
+    <w:bookmarkStart w:id="83" w:name="refs"/>
+    <w:bookmarkStart w:id="45" w:name="ref-R-papaja"/>
     <w:p>
       <w:pPr>
         <w:pStyle w:val="Bibliography"/>
@@ -2822,7 +3377,7 @@
       <w:r>
         <w:t xml:space="preserve"> </w:t>
       </w:r>
-      <w:hyperlink r:id="rId35">
+      <w:hyperlink r:id="rId44">
         <w:r>
           <w:rPr>
             <w:rStyle w:val="Hyperlink"/>
@@ -2834,8 +3389,8 @@
         <w:t xml:space="preserve">.</w:t>
       </w:r>
     </w:p>
-    <w:bookmarkEnd w:id="36"/>
-    <w:bookmarkStart w:id="37" w:name="ref-barnes2004significance"/>
+    <w:bookmarkEnd w:id="45"/>
+    <w:bookmarkStart w:id="46" w:name="ref-barnes2004significance"/>
     <w:p>
       <w:pPr>
         <w:pStyle w:val="Bibliography"/>
@@ -2868,8 +3423,8 @@
         <w:t xml:space="preserve">, 16–38. Routledge.</w:t>
       </w:r>
     </w:p>
-    <w:bookmarkEnd w:id="37"/>
-    <w:bookmarkStart w:id="38" w:name="ref-barth2017professionelle"/>
+    <w:bookmarkEnd w:id="46"/>
+    <w:bookmarkStart w:id="47" w:name="ref-barth2017professionelle"/>
     <w:p>
       <w:pPr>
         <w:pStyle w:val="Bibliography"/>
@@ -2890,8 +3445,8 @@
         <w:t xml:space="preserve">. Springer.</w:t>
       </w:r>
     </w:p>
-    <w:bookmarkEnd w:id="38"/>
-    <w:bookmarkStart w:id="39" w:name="ref-berliner2001learning"/>
+    <w:bookmarkEnd w:id="47"/>
+    <w:bookmarkStart w:id="48" w:name="ref-berliner2001learning"/>
     <w:p>
       <w:pPr>
         <w:pStyle w:val="Bibliography"/>
@@ -2921,8 +3476,8 @@
         <w:t xml:space="preserve">35 (5): 463–82.</w:t>
       </w:r>
     </w:p>
-    <w:bookmarkEnd w:id="39"/>
-    <w:bookmarkStart w:id="40" w:name="ref-bogert2016visualperception"/>
+    <w:bookmarkEnd w:id="48"/>
+    <w:bookmarkStart w:id="49" w:name="ref-bogert2016visualperception"/>
     <w:p>
       <w:pPr>
         <w:pStyle w:val="Bibliography"/>
@@ -2943,13 +3498,44 @@
         <w:t xml:space="preserve">. Technische Universiteit Eindhoven.</w:t>
       </w:r>
     </w:p>
-    <w:bookmarkEnd w:id="40"/>
-    <w:bookmarkStart w:id="41" w:name="ref-cortina2015low"/>
+    <w:bookmarkEnd w:id="49"/>
+    <w:bookmarkStart w:id="50" w:name="ref-brophy1986classroom"/>
     <w:p>
       <w:pPr>
         <w:pStyle w:val="Bibliography"/>
       </w:pPr>
       <w:r>
+        <w:t xml:space="preserve">Brophy, Jere. 1986.</w:t>
+      </w:r>
+      <w:r>
+        <w:t xml:space="preserve"> </w:t>
+      </w:r>
+      <w:r>
+        <w:t xml:space="preserve">“Classroom Management Techniques.”</w:t>
+      </w:r>
+      <w:r>
+        <w:t xml:space="preserve"> </w:t>
+      </w:r>
+      <w:r>
+        <w:rPr>
+          <w:i/>
+        </w:rPr>
+        <w:t xml:space="preserve">Education and Urban Society</w:t>
+      </w:r>
+      <w:r>
+        <w:t xml:space="preserve"> </w:t>
+      </w:r>
+      <w:r>
+        <w:t xml:space="preserve">18 (2): 182–94.</w:t>
+      </w:r>
+    </w:p>
+    <w:bookmarkEnd w:id="50"/>
+    <w:bookmarkStart w:id="51" w:name="ref-cortina2015low"/>
+    <w:p>
+      <w:pPr>
+        <w:pStyle w:val="Bibliography"/>
+      </w:pPr>
+      <w:r>
         <w:t xml:space="preserve">Cortina, Kai S, Kevin F Miller, Ryan McKenzie, and Alanna Epstein. 2015.</w:t>
       </w:r>
       <w:r>
@@ -2974,13 +3560,89 @@
         <w:t xml:space="preserve">13 (2): 389–403.</w:t>
       </w:r>
     </w:p>
-    <w:bookmarkEnd w:id="41"/>
-    <w:bookmarkStart w:id="43" w:name="ref-R-purrr"/>
+    <w:bookmarkEnd w:id="51"/>
+    <w:bookmarkStart w:id="52" w:name="ref-helmke2014unterrichtsdiagnostik"/>
     <w:p>
       <w:pPr>
         <w:pStyle w:val="Bibliography"/>
       </w:pPr>
       <w:r>
+        <w:t xml:space="preserve">Helmke, Andreas, Tuyet Helmke, Gerlinde Lenske, G Pham, Anna-Katharina Praetorius, Friedrich-Wilhelm Schrader, and Manuel AdeThurow. 2014.</w:t>
+      </w:r>
+      <w:r>
+        <w:t xml:space="preserve"> </w:t>
+      </w:r>
+      <w:r>
+        <w:t xml:space="preserve">“Unterrichtsdiagnostik Mit EMU.”</w:t>
+      </w:r>
+      <w:r>
+        <w:t xml:space="preserve"> </w:t>
+      </w:r>
+      <w:r>
+        <w:rPr>
+          <w:i/>
+        </w:rPr>
+        <w:t xml:space="preserve">Aus-Und Fortbildung Der Lehrkr</w:t>
+      </w:r>
+      <w:r>
+        <w:rPr>
+          <w:i/>
+        </w:rPr>
+        <w:t xml:space="preserve">ä</w:t>
+      </w:r>
+      <w:r>
+        <w:rPr>
+          <w:i/>
+        </w:rPr>
+        <w:t xml:space="preserve">fte in Hinblick Auf Verbesserung Der Diagnosef</w:t>
+      </w:r>
+      <w:r>
+        <w:rPr>
+          <w:i/>
+        </w:rPr>
+        <w:t xml:space="preserve">ä</w:t>
+      </w:r>
+      <w:r>
+        <w:rPr>
+          <w:i/>
+        </w:rPr>
+        <w:t xml:space="preserve">higkeit, Umgang Mit Heterogenit</w:t>
+      </w:r>
+      <w:r>
+        <w:rPr>
+          <w:i/>
+        </w:rPr>
+        <w:t xml:space="preserve">ä</w:t>
+      </w:r>
+      <w:r>
+        <w:rPr>
+          <w:i/>
+        </w:rPr>
+        <w:t xml:space="preserve">t Und Individuelle F</w:t>
+      </w:r>
+      <w:r>
+        <w:rPr>
+          <w:i/>
+        </w:rPr>
+        <w:t xml:space="preserve">ö</w:t>
+      </w:r>
+      <w:r>
+        <w:rPr>
+          <w:i/>
+        </w:rPr>
+        <w:t xml:space="preserve">rderung</w:t>
+      </w:r>
+      <w:r>
+        <w:t xml:space="preserve">, 149–63.</w:t>
+      </w:r>
+    </w:p>
+    <w:bookmarkEnd w:id="52"/>
+    <w:bookmarkStart w:id="54" w:name="ref-R-purrr"/>
+    <w:p>
+      <w:pPr>
+        <w:pStyle w:val="Bibliography"/>
+      </w:pPr>
+      <w:r>
         <w:t xml:space="preserve">Henry, Lionel, and Hadley Wickham. 2020.</w:t>
       </w:r>
       <w:r>
@@ -2998,7 +3660,7 @@
       <w:r>
         <w:t xml:space="preserve"> </w:t>
       </w:r>
-      <w:hyperlink r:id="rId42">
+      <w:hyperlink r:id="rId53">
         <w:r>
           <w:rPr>
             <w:rStyle w:val="Hyperlink"/>
@@ -3010,8 +3672,8 @@
         <w:t xml:space="preserve">.</w:t>
       </w:r>
     </w:p>
-    <w:bookmarkEnd w:id="43"/>
-    <w:bookmarkStart w:id="44" w:name="ref-jarodzka2010eyes"/>
+    <w:bookmarkEnd w:id="54"/>
+    <w:bookmarkStart w:id="55" w:name="ref-jarodzka2010eyes"/>
     <w:p>
       <w:pPr>
         <w:pStyle w:val="Bibliography"/>
@@ -3041,13 +3703,81 @@
         <w:t xml:space="preserve">20 (2): 146–54.</w:t>
       </w:r>
     </w:p>
-    <w:bookmarkEnd w:id="44"/>
-    <w:bookmarkStart w:id="45" w:name="ref-lachner2016makes"/>
+    <w:bookmarkEnd w:id="55"/>
+    <w:bookmarkStart w:id="56" w:name="ref-kiel2013trainingsbuch"/>
     <w:p>
       <w:pPr>
         <w:pStyle w:val="Bibliography"/>
       </w:pPr>
       <w:r>
+        <w:t xml:space="preserve">Kiel, Ewald, Anne Frey, Sabine Weiß, and Sabine Weiss. 2013.</w:t>
+      </w:r>
+      <w:r>
+        <w:t xml:space="preserve"> </w:t>
+      </w:r>
+      <w:r>
+        <w:rPr>
+          <w:i/>
+        </w:rPr>
+        <w:t xml:space="preserve">Trainingsbuch Klassenf</w:t>
+      </w:r>
+      <w:r>
+        <w:rPr>
+          <w:i/>
+        </w:rPr>
+        <w:t xml:space="preserve">ü</w:t>
+      </w:r>
+      <w:r>
+        <w:rPr>
+          <w:i/>
+        </w:rPr>
+        <w:t xml:space="preserve">hrung</w:t>
+      </w:r>
+      <w:r>
+        <w:t xml:space="preserve">. Vol. 3992. UTB.</w:t>
+      </w:r>
+    </w:p>
+    <w:bookmarkEnd w:id="56"/>
+    <w:bookmarkStart w:id="57" w:name="ref-kounin2006techniken"/>
+    <w:p>
+      <w:pPr>
+        <w:pStyle w:val="Bibliography"/>
+      </w:pPr>
+      <w:r>
+        <w:t xml:space="preserve">Kounin, Jacob S. 2006.</w:t>
+      </w:r>
+      <w:r>
+        <w:t xml:space="preserve"> </w:t>
+      </w:r>
+      <w:r>
+        <w:rPr>
+          <w:i/>
+        </w:rPr>
+        <w:t xml:space="preserve">Techniken Der Klassenf</w:t>
+      </w:r>
+      <w:r>
+        <w:rPr>
+          <w:i/>
+        </w:rPr>
+        <w:t xml:space="preserve">ü</w:t>
+      </w:r>
+      <w:r>
+        <w:rPr>
+          <w:i/>
+        </w:rPr>
+        <w:t xml:space="preserve">hrung</w:t>
+      </w:r>
+      <w:r>
+        <w:t xml:space="preserve">. Waxmann Verlag.</w:t>
+      </w:r>
+    </w:p>
+    <w:bookmarkEnd w:id="57"/>
+    <w:bookmarkStart w:id="58" w:name="ref-lachner2016makes"/>
+    <w:p>
+      <w:pPr>
+        <w:pStyle w:val="Bibliography"/>
+      </w:pPr>
+      <w:r>
         <w:t xml:space="preserve">Lachner, Andreas, Halszka Jarodzka, and Matthias Nückles. 2016.</w:t>
       </w:r>
       <w:r>
@@ -3072,13 +3802,35 @@
         <w:t xml:space="preserve">44 (3): 197–203.</w:t>
       </w:r>
     </w:p>
-    <w:bookmarkEnd w:id="45"/>
-    <w:bookmarkStart w:id="46" w:name="ref-messner2000berufliche"/>
+    <w:bookmarkEnd w:id="58"/>
+    <w:bookmarkStart w:id="59" w:name="ref-marzano2007art"/>
     <w:p>
       <w:pPr>
         <w:pStyle w:val="Bibliography"/>
       </w:pPr>
       <w:r>
+        <w:t xml:space="preserve">Marzano, Robert J. 2007.</w:t>
+      </w:r>
+      <w:r>
+        <w:t xml:space="preserve"> </w:t>
+      </w:r>
+      <w:r>
+        <w:rPr>
+          <w:i/>
+        </w:rPr>
+        <w:t xml:space="preserve">The Art and Science of Teaching: A Comprehensive Framework for Effective Instruction</w:t>
+      </w:r>
+      <w:r>
+        <w:t xml:space="preserve">. Ascd.</w:t>
+      </w:r>
+    </w:p>
+    <w:bookmarkEnd w:id="59"/>
+    <w:bookmarkStart w:id="60" w:name="ref-messner2000berufliche"/>
+    <w:p>
+      <w:pPr>
+        <w:pStyle w:val="Bibliography"/>
+      </w:pPr>
+      <w:r>
         <w:t xml:space="preserve">Messner, Helmut, and Kurt Reusser. 2000.</w:t>
       </w:r>
       <w:r>
@@ -3115,8 +3867,8 @@
         <w:t xml:space="preserve">18 (2): 157–71.</w:t>
       </w:r>
     </w:p>
-    <w:bookmarkEnd w:id="46"/>
-    <w:bookmarkStart w:id="48" w:name="ref-R-papayar"/>
+    <w:bookmarkEnd w:id="60"/>
+    <w:bookmarkStart w:id="62" w:name="ref-R-papayar"/>
     <w:p>
       <w:pPr>
         <w:pStyle w:val="Bibliography"/>
@@ -3139,7 +3891,7 @@
       <w:r>
         <w:t xml:space="preserve"> </w:t>
       </w:r>
-      <w:hyperlink r:id="rId47">
+      <w:hyperlink r:id="rId61">
         <w:r>
           <w:rPr>
             <w:rStyle w:val="Hyperlink"/>
@@ -3151,8 +3903,8 @@
         <w:t xml:space="preserve">.</w:t>
       </w:r>
     </w:p>
-    <w:bookmarkEnd w:id="48"/>
-    <w:bookmarkStart w:id="50" w:name="ref-R-tibble"/>
+    <w:bookmarkEnd w:id="62"/>
+    <w:bookmarkStart w:id="64" w:name="ref-R-tibble"/>
     <w:p>
       <w:pPr>
         <w:pStyle w:val="Bibliography"/>
@@ -3175,7 +3927,7 @@
       <w:r>
         <w:t xml:space="preserve"> </w:t>
       </w:r>
-      <w:hyperlink r:id="rId49">
+      <w:hyperlink r:id="rId63">
         <w:r>
           <w:rPr>
             <w:rStyle w:val="Hyperlink"/>
@@ -3187,13 +3939,47 @@
         <w:t xml:space="preserve">.</w:t>
       </w:r>
     </w:p>
-    <w:bookmarkEnd w:id="50"/>
-    <w:bookmarkStart w:id="51" w:name="ref-pouta2020student"/>
+    <w:bookmarkEnd w:id="64"/>
+    <w:bookmarkStart w:id="65" w:name="ref-nolting2012storungen"/>
     <w:p>
       <w:pPr>
         <w:pStyle w:val="Bibliography"/>
       </w:pPr>
       <w:r>
+        <w:t xml:space="preserve">Nolting, Hans-Peter. 2012.</w:t>
+      </w:r>
+      <w:r>
+        <w:t xml:space="preserve"> </w:t>
+      </w:r>
+      <w:r>
+        <w:rPr>
+          <w:i/>
+        </w:rPr>
+        <w:t xml:space="preserve">St</w:t>
+      </w:r>
+      <w:r>
+        <w:rPr>
+          <w:i/>
+        </w:rPr>
+        <w:t xml:space="preserve">ö</w:t>
+      </w:r>
+      <w:r>
+        <w:rPr>
+          <w:i/>
+        </w:rPr>
+        <w:t xml:space="preserve">rungen in Der Schulklasse</w:t>
+      </w:r>
+      <w:r>
+        <w:t xml:space="preserve">. Beltz.</w:t>
+      </w:r>
+    </w:p>
+    <w:bookmarkEnd w:id="65"/>
+    <w:bookmarkStart w:id="66" w:name="ref-pouta2020student"/>
+    <w:p>
+      <w:pPr>
+        <w:pStyle w:val="Bibliography"/>
+      </w:pPr>
+      <w:r>
         <w:t xml:space="preserve">Pouta, Maikki, Erno Lehtinen, and Tuire Palonen. 2020.</w:t>
       </w:r>
       <w:r>
@@ -3203,8 +3989,8 @@
         <w:t xml:space="preserve">“Student Teachers’ and Experienced Teachers’ Professional Vision of Students’ Understanding of the Rational Number Concept.”</w:t>
       </w:r>
     </w:p>
-    <w:bookmarkEnd w:id="51"/>
-    <w:bookmarkStart w:id="53" w:name="ref-R-base"/>
+    <w:bookmarkEnd w:id="66"/>
+    <w:bookmarkStart w:id="68" w:name="ref-R-base"/>
     <w:p>
       <w:pPr>
         <w:pStyle w:val="Bibliography"/>
@@ -3227,7 +4013,7 @@
       <w:r>
         <w:t xml:space="preserve"> </w:t>
       </w:r>
-      <w:hyperlink r:id="rId52">
+      <w:hyperlink r:id="rId67">
         <w:r>
           <w:rPr>
             <w:rStyle w:val="Hyperlink"/>
@@ -3239,8 +4025,8 @@
         <w:t xml:space="preserve">.</w:t>
       </w:r>
     </w:p>
-    <w:bookmarkEnd w:id="53"/>
-    <w:bookmarkStart w:id="54" w:name="ref-stuermer2017eye"/>
+    <w:bookmarkEnd w:id="68"/>
+    <w:bookmarkStart w:id="69" w:name="ref-stuermer2017eye"/>
     <w:p>
       <w:pPr>
         <w:pStyle w:val="Bibliography"/>
@@ -3282,8 +4068,8 @@
         <w:t xml:space="preserve">20 (1): 75–92.</w:t>
       </w:r>
     </w:p>
-    <w:bookmarkEnd w:id="54"/>
-    <w:bookmarkStart w:id="56" w:name="ref-R-ggplot2"/>
+    <w:bookmarkEnd w:id="69"/>
+    <w:bookmarkStart w:id="71" w:name="ref-R-ggplot2"/>
     <w:p>
       <w:pPr>
         <w:pStyle w:val="Bibliography"/>
@@ -3306,7 +4092,7 @@
       <w:r>
         <w:t xml:space="preserve"> </w:t>
       </w:r>
-      <w:hyperlink r:id="rId55">
+      <w:hyperlink r:id="rId70">
         <w:r>
           <w:rPr>
             <w:rStyle w:val="Hyperlink"/>
@@ -3318,8 +4104,8 @@
         <w:t xml:space="preserve">.</w:t>
       </w:r>
     </w:p>
-    <w:bookmarkEnd w:id="56"/>
-    <w:bookmarkStart w:id="58" w:name="ref-R-stringr"/>
+    <w:bookmarkEnd w:id="71"/>
+    <w:bookmarkStart w:id="73" w:name="ref-R-stringr"/>
     <w:p>
       <w:pPr>
         <w:pStyle w:val="Bibliography"/>
@@ -3342,7 +4128,7 @@
       <w:r>
         <w:t xml:space="preserve"> </w:t>
       </w:r>
-      <w:hyperlink r:id="rId57">
+      <w:hyperlink r:id="rId72">
         <w:r>
           <w:rPr>
             <w:rStyle w:val="Hyperlink"/>
@@ -3354,8 +4140,8 @@
         <w:t xml:space="preserve">.</w:t>
       </w:r>
     </w:p>
-    <w:bookmarkEnd w:id="58"/>
-    <w:bookmarkStart w:id="60" w:name="ref-R-forcats"/>
+    <w:bookmarkEnd w:id="73"/>
+    <w:bookmarkStart w:id="75" w:name="ref-R-forcats"/>
     <w:p>
       <w:pPr>
         <w:pStyle w:val="Bibliography"/>
@@ -3378,7 +4164,7 @@
       <w:r>
         <w:t xml:space="preserve"> </w:t>
       </w:r>
-      <w:hyperlink r:id="rId59">
+      <w:hyperlink r:id="rId74">
         <w:r>
           <w:rPr>
             <w:rStyle w:val="Hyperlink"/>
@@ -3390,8 +4176,8 @@
         <w:t xml:space="preserve">.</w:t>
       </w:r>
     </w:p>
-    <w:bookmarkEnd w:id="60"/>
-    <w:bookmarkStart w:id="62" w:name="ref-R-tidyr"/>
+    <w:bookmarkEnd w:id="75"/>
+    <w:bookmarkStart w:id="77" w:name="ref-R-tidyr"/>
     <w:p>
       <w:pPr>
         <w:pStyle w:val="Bibliography"/>
@@ -3414,7 +4200,7 @@
       <w:r>
         <w:t xml:space="preserve"> </w:t>
       </w:r>
-      <w:hyperlink r:id="rId61">
+      <w:hyperlink r:id="rId76">
         <w:r>
           <w:rPr>
             <w:rStyle w:val="Hyperlink"/>
@@ -3426,8 +4212,8 @@
         <w:t xml:space="preserve">.</w:t>
       </w:r>
     </w:p>
-    <w:bookmarkEnd w:id="62"/>
-    <w:bookmarkStart w:id="64" w:name="ref-R-tidyverse"/>
+    <w:bookmarkEnd w:id="77"/>
+    <w:bookmarkStart w:id="79" w:name="ref-R-tidyverse"/>
     <w:p>
       <w:pPr>
         <w:pStyle w:val="Bibliography"/>
@@ -3468,7 +4254,7 @@
       <w:r>
         <w:t xml:space="preserve"> </w:t>
       </w:r>
-      <w:hyperlink r:id="rId63">
+      <w:hyperlink r:id="rId78">
         <w:r>
           <w:rPr>
             <w:rStyle w:val="Hyperlink"/>
@@ -3480,8 +4266,8 @@
         <w:t xml:space="preserve">.</w:t>
       </w:r>
     </w:p>
-    <w:bookmarkEnd w:id="64"/>
-    <w:bookmarkStart w:id="66" w:name="ref-R-readr"/>
+    <w:bookmarkEnd w:id="79"/>
+    <w:bookmarkStart w:id="81" w:name="ref-R-readr"/>
     <w:p>
       <w:pPr>
         <w:pStyle w:val="Bibliography"/>
@@ -3504,7 +4290,7 @@
       <w:r>
         <w:t xml:space="preserve"> </w:t>
       </w:r>
-      <w:hyperlink r:id="rId65">
+      <w:hyperlink r:id="rId80">
         <w:r>
           <w:rPr>
             <w:rStyle w:val="Hyperlink"/>
@@ -3516,8 +4302,8 @@
         <w:t xml:space="preserve">.</w:t>
       </w:r>
     </w:p>
-    <w:bookmarkEnd w:id="66"/>
-    <w:bookmarkStart w:id="67" w:name="ref-wolff2017see"/>
+    <w:bookmarkEnd w:id="81"/>
+    <w:bookmarkStart w:id="82" w:name="ref-wolff2017see"/>
     <w:p>
       <w:pPr>
         <w:pStyle w:val="Bibliography"/>
@@ -3547,9 +4333,9 @@
         <w:t xml:space="preserve">66: 295–308.</w:t>
       </w:r>
     </w:p>
-    <w:bookmarkEnd w:id="67"/>
-    <w:bookmarkEnd w:id="68"/>
-    <w:bookmarkEnd w:id="69"/>
+    <w:bookmarkEnd w:id="82"/>
+    <w:bookmarkEnd w:id="83"/>
+    <w:bookmarkEnd w:id="84"/>
     <w:sectPr/>
   </w:body>
 </w:document>
@@ -3799,6 +4585,36 @@
     <w:abstractNumId w:val="990"/>
   </w:num>
   <w:num w:numId="1001">
+    <w:abstractNumId w:val="99431"/>
+    <w:lvlOverride w:ilvl="0">
+      <w:startOverride w:val="1"/>
+    </w:lvlOverride>
+    <w:lvlOverride w:ilvl="1">
+      <w:startOverride w:val="1"/>
+    </w:lvlOverride>
+    <w:lvlOverride w:ilvl="2">
+      <w:startOverride w:val="1"/>
+    </w:lvlOverride>
+    <w:lvlOverride w:ilvl="3">
+      <w:startOverride w:val="1"/>
+    </w:lvlOverride>
+    <w:lvlOverride w:ilvl="4">
+      <w:startOverride w:val="1"/>
+    </w:lvlOverride>
+    <w:lvlOverride w:ilvl="5">
+      <w:startOverride w:val="1"/>
+    </w:lvlOverride>
+    <w:lvlOverride w:ilvl="6">
+      <w:startOverride w:val="1"/>
+    </w:lvlOverride>
+    <w:lvlOverride w:ilvl="7">
+      <w:startOverride w:val="1"/>
+    </w:lvlOverride>
+    <w:lvlOverride w:ilvl="8">
+      <w:startOverride w:val="1"/>
+    </w:lvlOverride>
+  </w:num>
+  <w:num w:numId="1002">
     <w:abstractNumId w:val="99431"/>
     <w:lvlOverride w:ilvl="0">
       <w:startOverride w:val="1"/>

</xml_diff>